<commit_message>
Version approved on meeting of 6th dec 2021
</commit_message>
<xml_diff>
--- a/Reaction time recording application Installation and use instruction.docx
+++ b/Reaction time recording application Installation and use instruction.docx
@@ -5,27 +5,46 @@
     <w:p>
       <w:pPr>
         <w:pStyle w:val="Titolo"/>
-      </w:pPr>
-      <w:r>
+        <w:rPr>
+          <w:lang w:val="en-US"/>
+        </w:rPr>
+      </w:pPr>
+      <w:r>
+        <w:rPr>
+          <w:lang w:val="en-US"/>
+        </w:rPr>
         <w:t xml:space="preserve">Installation </w:t>
       </w:r>
       <w:r>
+        <w:rPr>
+          <w:lang w:val="en-US"/>
+        </w:rPr>
         <w:t xml:space="preserve">and use </w:t>
       </w:r>
-      <w:proofErr w:type="spellStart"/>
-      <w:r>
+      <w:r>
+        <w:rPr>
+          <w:lang w:val="en-US"/>
+        </w:rPr>
         <w:t>instruction</w:t>
       </w:r>
       <w:r>
+        <w:rPr>
+          <w:lang w:val="en-US"/>
+        </w:rPr>
         <w:t>s</w:t>
       </w:r>
-      <w:proofErr w:type="spellEnd"/>
     </w:p>
     <w:p>
       <w:pPr>
         <w:pStyle w:val="Titolo1"/>
-      </w:pPr>
-      <w:r>
+        <w:rPr>
+          <w:lang w:val="en-US"/>
+        </w:rPr>
+      </w:pPr>
+      <w:r>
+        <w:rPr>
+          <w:lang w:val="en-US"/>
+        </w:rPr>
         <w:t>Set-up</w:t>
       </w:r>
     </w:p>
@@ -70,23 +89,18 @@
         <w:rPr>
           <w:lang w:val="en-US"/>
         </w:rPr>
-        <w:t xml:space="preserve">Hence it </w:t>
-      </w:r>
-      <w:r>
-        <w:rPr>
-          <w:lang w:val="en-US"/>
-        </w:rPr>
-        <w:t>may require you to install the .NET Desktop Runtime 6.0.0 from the Microsoft™ website.</w:t>
-      </w:r>
-    </w:p>
-    <w:p>
-      <w:pPr>
-        <w:rPr>
-          <w:lang w:val="en-US"/>
-        </w:rPr>
-      </w:pPr>
-      <w:r>
-        <w:rPr>
+        <w:t>Hence it may require you to install the .NET Desktop Runtime 6.0.0 from the Microsoft™ website.</w:t>
+      </w:r>
+    </w:p>
+    <w:p>
+      <w:pPr>
+        <w:rPr>
+          <w:lang w:val="en-US"/>
+        </w:rPr>
+      </w:pPr>
+      <w:r>
+        <w:rPr>
+          <w:noProof/>
           <w:lang w:val="en-US"/>
         </w:rPr>
         <w:drawing>
@@ -180,6 +194,7 @@
       </w:pPr>
       <w:r>
         <w:rPr>
+          <w:noProof/>
           <w:lang w:val="en-US"/>
         </w:rPr>
         <w:drawing>
@@ -286,6 +301,7 @@
       </w:pPr>
       <w:r>
         <w:rPr>
+          <w:noProof/>
           <w:lang w:val="en-US"/>
         </w:rPr>
         <w:drawing>
@@ -361,6 +377,7 @@
       </w:pPr>
       <w:r>
         <w:rPr>
+          <w:noProof/>
           <w:lang w:val="en-US"/>
         </w:rPr>
         <w:drawing>
@@ -415,6 +432,7 @@
       </w:pPr>
       <w:r>
         <w:rPr>
+          <w:noProof/>
           <w:lang w:val="en-US"/>
         </w:rPr>
         <w:drawing>
@@ -469,6 +487,7 @@
       </w:pPr>
       <w:r>
         <w:rPr>
+          <w:noProof/>
           <w:lang w:val="en-US"/>
         </w:rPr>
         <w:lastRenderedPageBreak/>
@@ -536,6 +555,7 @@
       </w:pPr>
       <w:r>
         <w:rPr>
+          <w:noProof/>
           <w:lang w:val="en-US"/>
         </w:rPr>
         <w:drawing>
@@ -608,7 +628,7 @@
           <w:lang w:val="en-US"/>
         </w:rPr>
         <w:lastRenderedPageBreak/>
-        <w:t>use of the application</w:t>
+        <w:t>how to perform the tests</w:t>
       </w:r>
     </w:p>
     <w:p>
@@ -627,26 +647,13 @@
         <w:rPr>
           <w:lang w:val="en-US"/>
         </w:rPr>
-        <w:t xml:space="preserve">Launch the application. </w:t>
-      </w:r>
-    </w:p>
-    <w:p>
-      <w:pPr>
-        <w:rPr>
-          <w:lang w:val="en-US"/>
-        </w:rPr>
-      </w:pPr>
-      <w:r>
-        <w:rPr>
-          <w:lang w:val="en-US"/>
-        </w:rPr>
-        <w:t xml:space="preserve">2. </w:t>
-      </w:r>
-      <w:r>
-        <w:rPr>
-          <w:lang w:val="en-US"/>
-        </w:rPr>
-        <w:t xml:space="preserve">Then, press the </w:t>
+        <w:t>Launch the application</w:t>
+      </w:r>
+      <w:r>
+        <w:rPr>
+          <w:lang w:val="en-US"/>
+        </w:rPr>
+        <w:t xml:space="preserve"> </w:t>
       </w:r>
       <w:r>
         <w:rPr>
@@ -654,23 +661,195 @@
           <w:bCs/>
           <w:lang w:val="en-US"/>
         </w:rPr>
+        <w:t>Remote Lecture Tool</w:t>
+      </w:r>
+      <w:r>
+        <w:rPr>
+          <w:lang w:val="en-US"/>
+        </w:rPr>
+        <w:t xml:space="preserve"> </w:t>
+      </w:r>
+      <w:r>
+        <w:rPr>
+          <w:lang w:val="en-US"/>
+        </w:rPr>
+        <w:t>on your computer</w:t>
+      </w:r>
+      <w:r>
+        <w:rPr>
+          <w:lang w:val="en-US"/>
+        </w:rPr>
+        <w:t xml:space="preserve">. </w:t>
+      </w:r>
+    </w:p>
+    <w:p>
+      <w:pPr>
+        <w:rPr>
+          <w:lang w:val="en-US"/>
+        </w:rPr>
+      </w:pPr>
+      <w:r>
+        <w:rPr>
+          <w:lang w:val="en-US"/>
+        </w:rPr>
+        <w:t xml:space="preserve">2. Open the lecture on your browser from the link </w:t>
+      </w:r>
+      <w:hyperlink r:id="rId15" w:history="1">
+        <w:r>
+          <w:rPr>
+            <w:rStyle w:val="Collegamentoipertestuale"/>
+            <w:lang w:val="en-US"/>
+          </w:rPr>
+          <w:t>https://youtu.be/Ey6zJK0YaBQ</w:t>
+        </w:r>
+      </w:hyperlink>
+      <w:r>
+        <w:rPr>
+          <w:lang w:val="en-US"/>
+        </w:rPr>
+        <w:t>. Pause it.</w:t>
+      </w:r>
+    </w:p>
+    <w:p>
+      <w:pPr>
+        <w:rPr>
+          <w:lang w:val="en-US"/>
+        </w:rPr>
+      </w:pPr>
+      <w:r>
+        <w:rPr>
+          <w:lang w:val="en-US"/>
+        </w:rPr>
+        <w:t>3. Start the videorecording of your face by putting the smartphone in front of you (</w:t>
+      </w:r>
+      <w:proofErr w:type="gramStart"/>
+      <w:r>
+        <w:rPr>
+          <w:lang w:val="en-US"/>
+        </w:rPr>
+        <w:t>e.g.</w:t>
+      </w:r>
+      <w:proofErr w:type="gramEnd"/>
+      <w:r>
+        <w:rPr>
+          <w:lang w:val="en-US"/>
+        </w:rPr>
+        <w:t xml:space="preserve"> over your monitor, using front camera to check if it actually record the face completely).</w:t>
+      </w:r>
+    </w:p>
+    <w:p>
+      <w:pPr>
+        <w:rPr>
+          <w:lang w:val="en-US"/>
+        </w:rPr>
+      </w:pPr>
+      <w:r>
+        <w:rPr>
+          <w:lang w:val="en-US"/>
+        </w:rPr>
+        <w:t xml:space="preserve">4. Put your smartwatch on your wrist, open the </w:t>
+      </w:r>
+      <w:proofErr w:type="spellStart"/>
+      <w:r>
+        <w:rPr>
+          <w:b/>
+          <w:bCs/>
+          <w:lang w:val="en-US"/>
+        </w:rPr>
+        <w:t>StreamingGH</w:t>
+      </w:r>
+      <w:proofErr w:type="spellEnd"/>
+      <w:r>
+        <w:rPr>
+          <w:lang w:val="en-US"/>
+        </w:rPr>
+        <w:t xml:space="preserve"> application on </w:t>
+      </w:r>
+      <w:r>
+        <w:rPr>
+          <w:lang w:val="en-US"/>
+        </w:rPr>
+        <w:t xml:space="preserve">the </w:t>
+      </w:r>
+      <w:r>
+        <w:rPr>
+          <w:lang w:val="en-US"/>
+        </w:rPr>
+        <w:t>smart</w:t>
+      </w:r>
+      <w:r>
+        <w:rPr>
+          <w:lang w:val="en-US"/>
+        </w:rPr>
+        <w:t>phone provided from us, and then just select the paired device.</w:t>
+      </w:r>
+      <w:r>
+        <w:rPr>
+          <w:lang w:val="en-US"/>
+        </w:rPr>
+        <w:t xml:space="preserve"> </w:t>
+      </w:r>
+    </w:p>
+    <w:p>
+      <w:pPr>
+        <w:rPr>
+          <w:lang w:val="en-US"/>
+        </w:rPr>
+      </w:pPr>
+      <w:r>
+        <w:rPr>
+          <w:lang w:val="en-US"/>
+        </w:rPr>
+        <w:t>5</w:t>
+      </w:r>
+      <w:r>
+        <w:rPr>
+          <w:lang w:val="en-US"/>
+        </w:rPr>
+        <w:t xml:space="preserve">. </w:t>
+      </w:r>
+      <w:r>
+        <w:rPr>
+          <w:lang w:val="en-US"/>
+        </w:rPr>
+        <w:t xml:space="preserve">Then, press the </w:t>
+      </w:r>
+      <w:r>
+        <w:rPr>
+          <w:b/>
+          <w:bCs/>
+          <w:lang w:val="en-US"/>
+        </w:rPr>
         <w:t>Start</w:t>
       </w:r>
       <w:r>
         <w:rPr>
           <w:lang w:val="en-US"/>
         </w:rPr>
-        <w:t xml:space="preserve"> button.</w:t>
-      </w:r>
-    </w:p>
-    <w:p>
-      <w:pPr>
-        <w:rPr>
-          <w:lang w:val="en-US"/>
-        </w:rPr>
-      </w:pPr>
-      <w:r>
-        <w:rPr>
+        <w:t xml:space="preserve"> button</w:t>
+      </w:r>
+      <w:r>
+        <w:rPr>
+          <w:lang w:val="en-US"/>
+        </w:rPr>
+        <w:t xml:space="preserve"> on the application running on your computer</w:t>
+      </w:r>
+      <w:r>
+        <w:rPr>
+          <w:lang w:val="en-US"/>
+        </w:rPr>
+        <w:t>.</w:t>
+      </w:r>
+    </w:p>
+    <w:p>
+      <w:pPr>
+        <w:rPr>
+          <w:lang w:val="en-US"/>
+        </w:rPr>
+      </w:pPr>
+      <w:r>
+        <w:rPr>
+          <w:noProof/>
           <w:lang w:val="en-US"/>
         </w:rPr>
         <w:drawing>
@@ -678,121 +857,6 @@
             <wp:extent cx="1270000" cy="1270000"/>
             <wp:effectExtent l="0" t="0" r="0" b="0"/>
             <wp:docPr id="8" name="Immagine 8"/>
-            <wp:cNvGraphicFramePr>
-              <a:graphicFrameLocks xmlns:a="http://schemas.openxmlformats.org/drawingml/2006/main" noChangeAspect="1"/>
-            </wp:cNvGraphicFramePr>
-            <a:graphic xmlns:a="http://schemas.openxmlformats.org/drawingml/2006/main">
-              <a:graphicData uri="http://schemas.openxmlformats.org/drawingml/2006/picture">
-                <pic:pic xmlns:pic="http://schemas.openxmlformats.org/drawingml/2006/picture">
-                  <pic:nvPicPr>
-                    <pic:cNvPr id="1" name=""/>
-                    <pic:cNvPicPr/>
-                  </pic:nvPicPr>
-                  <pic:blipFill>
-                    <a:blip r:embed="rId15"/>
-                    <a:stretch>
-                      <a:fillRect/>
-                    </a:stretch>
-                  </pic:blipFill>
-                  <pic:spPr>
-                    <a:xfrm>
-                      <a:off x="0" y="0"/>
-                      <a:ext cx="1270000" cy="1270000"/>
-                    </a:xfrm>
-                    <a:prstGeom prst="rect">
-                      <a:avLst/>
-                    </a:prstGeom>
-                  </pic:spPr>
-                </pic:pic>
-              </a:graphicData>
-            </a:graphic>
-          </wp:inline>
-        </w:drawing>
-      </w:r>
-    </w:p>
-    <w:p>
-      <w:pPr>
-        <w:rPr>
-          <w:lang w:val="en-US"/>
-        </w:rPr>
-      </w:pPr>
-      <w:r>
-        <w:rPr>
-          <w:lang w:val="en-US"/>
-        </w:rPr>
-        <w:t xml:space="preserve">3. </w:t>
-      </w:r>
-      <w:r>
-        <w:rPr>
-          <w:lang w:val="en-US"/>
-        </w:rPr>
-        <w:t>It will ask you when to save the log file to be provided alongside the video</w:t>
-      </w:r>
-      <w:r>
-        <w:rPr>
-          <w:lang w:val="en-US"/>
-        </w:rPr>
-        <w:t xml:space="preserve"> </w:t>
-      </w:r>
-      <w:r>
-        <w:rPr>
-          <w:lang w:val="en-US"/>
-        </w:rPr>
-        <w:t>recording</w:t>
-      </w:r>
-      <w:r>
-        <w:rPr>
-          <w:lang w:val="en-US"/>
-        </w:rPr>
-        <w:t>.</w:t>
-      </w:r>
-    </w:p>
-    <w:p>
-      <w:pPr>
-        <w:rPr>
-          <w:lang w:val="en-US"/>
-        </w:rPr>
-      </w:pPr>
-      <w:r>
-        <w:rPr>
-          <w:lang w:val="en-US"/>
-        </w:rPr>
-        <w:t xml:space="preserve">If it works properly, the windows show a blinking </w:t>
-      </w:r>
-      <w:r>
-        <w:rPr>
-          <w:lang w:val="en-US"/>
-        </w:rPr>
-        <w:t>hour</w:t>
-      </w:r>
-      <w:r>
-        <w:rPr>
-          <w:lang w:val="en-US"/>
-        </w:rPr>
-        <w:t>glass</w:t>
-      </w:r>
-      <w:r>
-        <w:rPr>
-          <w:lang w:val="en-US"/>
-        </w:rPr>
-        <w:t>.</w:t>
-      </w:r>
-    </w:p>
-    <w:p>
-      <w:pPr>
-        <w:rPr>
-          <w:lang w:val="en-US"/>
-        </w:rPr>
-      </w:pPr>
-      <w:r>
-        <w:rPr>
-          <w:lang w:val="en-US"/>
-        </w:rPr>
-        <w:drawing>
-          <wp:inline distT="0" distB="0" distL="0" distR="0" wp14:anchorId="22E05869" wp14:editId="13AC6EF7">
-            <wp:extent cx="1270000" cy="1270000"/>
-            <wp:effectExtent l="0" t="0" r="0" b="0"/>
-            <wp:docPr id="10" name="Immagine 10"/>
             <wp:cNvGraphicFramePr>
               <a:graphicFrameLocks xmlns:a="http://schemas.openxmlformats.org/drawingml/2006/main" noChangeAspect="1"/>
             </wp:cNvGraphicFramePr>
@@ -831,37 +895,239 @@
           <w:lang w:val="en-US"/>
         </w:rPr>
       </w:pPr>
-    </w:p>
-    <w:p>
-      <w:pPr>
-        <w:rPr>
-          <w:lang w:val="en-US"/>
-        </w:rPr>
-      </w:pPr>
-      <w:r>
-        <w:rPr>
-          <w:lang w:val="en-US"/>
-        </w:rPr>
-        <w:t>4. At the end of the lecture, close it by pressing the close button of the windows (the one with the x symbol).</w:t>
-      </w:r>
-    </w:p>
-    <w:p>
-      <w:pPr>
-        <w:rPr>
-          <w:lang w:val="en-US"/>
-        </w:rPr>
-      </w:pPr>
-    </w:p>
-    <w:p>
-      <w:pPr>
-        <w:rPr>
-          <w:lang w:val="en-US"/>
-        </w:rPr>
-      </w:pPr>
-      <w:r>
-        <w:rPr>
-          <w:lang w:val="en-US"/>
-        </w:rPr>
+      <w:r>
+        <w:rPr>
+          <w:lang w:val="en-US"/>
+        </w:rPr>
+        <w:t>6</w:t>
+      </w:r>
+      <w:r>
+        <w:rPr>
+          <w:lang w:val="en-US"/>
+        </w:rPr>
+        <w:t xml:space="preserve">. </w:t>
+      </w:r>
+      <w:r>
+        <w:rPr>
+          <w:lang w:val="en-US"/>
+        </w:rPr>
+        <w:t xml:space="preserve">It will ask you </w:t>
+      </w:r>
+      <w:proofErr w:type="spellStart"/>
+      <w:r>
+        <w:rPr>
+          <w:lang w:val="en-US"/>
+        </w:rPr>
+        <w:t>where</w:t>
+      </w:r>
+      <w:proofErr w:type="spellEnd"/>
+      <w:r>
+        <w:rPr>
+          <w:lang w:val="en-US"/>
+        </w:rPr>
+        <w:t xml:space="preserve"> to save the log file to be provided alongside the video</w:t>
+      </w:r>
+      <w:r>
+        <w:rPr>
+          <w:lang w:val="en-US"/>
+        </w:rPr>
+        <w:t xml:space="preserve"> </w:t>
+      </w:r>
+      <w:r>
+        <w:rPr>
+          <w:lang w:val="en-US"/>
+        </w:rPr>
+        <w:t>recording</w:t>
+      </w:r>
+      <w:r>
+        <w:rPr>
+          <w:lang w:val="en-US"/>
+        </w:rPr>
+        <w:t>.</w:t>
+      </w:r>
+    </w:p>
+    <w:p>
+      <w:pPr>
+        <w:rPr>
+          <w:lang w:val="en-US"/>
+        </w:rPr>
+      </w:pPr>
+      <w:r>
+        <w:rPr>
+          <w:lang w:val="en-US"/>
+        </w:rPr>
+        <w:t xml:space="preserve">If it works properly, the windows show a blinking </w:t>
+      </w:r>
+      <w:r>
+        <w:rPr>
+          <w:lang w:val="en-US"/>
+        </w:rPr>
+        <w:t>hour</w:t>
+      </w:r>
+      <w:r>
+        <w:rPr>
+          <w:lang w:val="en-US"/>
+        </w:rPr>
+        <w:t>glass</w:t>
+      </w:r>
+      <w:r>
+        <w:rPr>
+          <w:lang w:val="en-US"/>
+        </w:rPr>
+        <w:t>.</w:t>
+      </w:r>
+    </w:p>
+    <w:p>
+      <w:pPr>
+        <w:rPr>
+          <w:lang w:val="en-US"/>
+        </w:rPr>
+      </w:pPr>
+      <w:r>
+        <w:rPr>
+          <w:noProof/>
+          <w:lang w:val="en-US"/>
+        </w:rPr>
+        <w:drawing>
+          <wp:inline distT="0" distB="0" distL="0" distR="0" wp14:anchorId="22E05869" wp14:editId="13AC6EF7">
+            <wp:extent cx="1270000" cy="1270000"/>
+            <wp:effectExtent l="0" t="0" r="0" b="0"/>
+            <wp:docPr id="10" name="Immagine 10"/>
+            <wp:cNvGraphicFramePr>
+              <a:graphicFrameLocks xmlns:a="http://schemas.openxmlformats.org/drawingml/2006/main" noChangeAspect="1"/>
+            </wp:cNvGraphicFramePr>
+            <a:graphic xmlns:a="http://schemas.openxmlformats.org/drawingml/2006/main">
+              <a:graphicData uri="http://schemas.openxmlformats.org/drawingml/2006/picture">
+                <pic:pic xmlns:pic="http://schemas.openxmlformats.org/drawingml/2006/picture">
+                  <pic:nvPicPr>
+                    <pic:cNvPr id="1" name=""/>
+                    <pic:cNvPicPr/>
+                  </pic:nvPicPr>
+                  <pic:blipFill>
+                    <a:blip r:embed="rId17"/>
+                    <a:stretch>
+                      <a:fillRect/>
+                    </a:stretch>
+                  </pic:blipFill>
+                  <pic:spPr>
+                    <a:xfrm>
+                      <a:off x="0" y="0"/>
+                      <a:ext cx="1270000" cy="1270000"/>
+                    </a:xfrm>
+                    <a:prstGeom prst="rect">
+                      <a:avLst/>
+                    </a:prstGeom>
+                  </pic:spPr>
+                </pic:pic>
+              </a:graphicData>
+            </a:graphic>
+          </wp:inline>
+        </w:drawing>
+      </w:r>
+    </w:p>
+    <w:p>
+      <w:pPr>
+        <w:rPr>
+          <w:lang w:val="en-US"/>
+        </w:rPr>
+      </w:pPr>
+      <w:r>
+        <w:rPr>
+          <w:lang w:val="en-US"/>
+        </w:rPr>
+        <w:t>7</w:t>
+      </w:r>
+      <w:r>
+        <w:rPr>
+          <w:lang w:val="en-US"/>
+        </w:rPr>
+        <w:t>. You now can start the lecture.</w:t>
+      </w:r>
+    </w:p>
+    <w:p>
+      <w:pPr>
+        <w:rPr>
+          <w:lang w:val="en-US"/>
+        </w:rPr>
+      </w:pPr>
+      <w:r>
+        <w:rPr>
+          <w:lang w:val="en-US"/>
+        </w:rPr>
+        <w:t>8</w:t>
+      </w:r>
+      <w:r>
+        <w:rPr>
+          <w:lang w:val="en-US"/>
+        </w:rPr>
+        <w:t>. At the end of the lecture, close it by pressing the close button of the windows (the one with the x symbol).</w:t>
+      </w:r>
+    </w:p>
+    <w:p>
+      <w:pPr>
+        <w:rPr>
+          <w:lang w:val="en-US"/>
+        </w:rPr>
+      </w:pPr>
+      <w:r>
+        <w:rPr>
+          <w:lang w:val="en-US"/>
+        </w:rPr>
+        <w:t>9. Stop the video recording of your face.</w:t>
+      </w:r>
+    </w:p>
+    <w:p>
+      <w:pPr>
+        <w:rPr>
+          <w:lang w:val="en-US"/>
+        </w:rPr>
+      </w:pPr>
+      <w:r>
+        <w:rPr>
+          <w:lang w:val="en-US"/>
+        </w:rPr>
+        <w:t xml:space="preserve">10. Close the application </w:t>
+      </w:r>
+      <w:proofErr w:type="spellStart"/>
+      <w:r>
+        <w:rPr>
+          <w:b/>
+          <w:bCs/>
+          <w:lang w:val="en-US"/>
+        </w:rPr>
+        <w:t>StreamingGH</w:t>
+      </w:r>
+      <w:proofErr w:type="spellEnd"/>
+      <w:r>
+        <w:rPr>
+          <w:lang w:val="en-US"/>
+        </w:rPr>
+        <w:t xml:space="preserve"> </w:t>
+      </w:r>
+      <w:r>
+        <w:rPr>
+          <w:lang w:val="en-US"/>
+        </w:rPr>
+        <w:t>on the smartphone provided by us.</w:t>
+      </w:r>
+    </w:p>
+    <w:p>
+      <w:pPr>
+        <w:rPr>
+          <w:lang w:val="en-US"/>
+        </w:rPr>
+      </w:pPr>
+      <w:r>
+        <w:rPr>
+          <w:lang w:val="en-US"/>
+        </w:rPr>
+        <w:br w:type="page"/>
+      </w:r>
+      <w:r>
+        <w:rPr>
+          <w:lang w:val="en-US"/>
+        </w:rPr>
+        <w:lastRenderedPageBreak/>
         <w:t xml:space="preserve">The log file saved should </w:t>
       </w:r>
       <w:r>
@@ -891,6 +1157,7 @@
       </w:pPr>
       <w:r>
         <w:rPr>
+          <w:noProof/>
           <w:lang w:val="en-US"/>
         </w:rPr>
         <w:drawing>
@@ -909,7 +1176,7 @@
                     <pic:cNvPicPr/>
                   </pic:nvPicPr>
                   <pic:blipFill>
-                    <a:blip r:embed="rId17"/>
+                    <a:blip r:embed="rId18"/>
                     <a:stretch>
                       <a:fillRect/>
                     </a:stretch>
@@ -1134,6 +1401,7 @@
     <w:lsdException w:name="HTML Sample" w:semiHidden="1" w:unhideWhenUsed="1"/>
     <w:lsdException w:name="HTML Typewriter" w:semiHidden="1" w:unhideWhenUsed="1"/>
     <w:lsdException w:name="HTML Variable" w:semiHidden="1" w:unhideWhenUsed="1"/>
+    <w:lsdException w:name="Normal Table" w:semiHidden="1" w:unhideWhenUsed="1"/>
     <w:lsdException w:name="annotation subject" w:semiHidden="1" w:unhideWhenUsed="1"/>
     <w:lsdException w:name="No List" w:semiHidden="1" w:unhideWhenUsed="1"/>
     <w:lsdException w:name="Outline List 1" w:semiHidden="1" w:unhideWhenUsed="1"/>
@@ -1180,8 +1448,10 @@
     <w:lsdException w:name="Table Subtle 2" w:semiHidden="1" w:unhideWhenUsed="1"/>
     <w:lsdException w:name="Table Web 1" w:semiHidden="1" w:unhideWhenUsed="1"/>
     <w:lsdException w:name="Table Web 2" w:semiHidden="1" w:unhideWhenUsed="1"/>
+    <w:lsdException w:name="Table Web 3" w:semiHidden="1" w:unhideWhenUsed="1"/>
     <w:lsdException w:name="Balloon Text" w:semiHidden="1" w:unhideWhenUsed="1"/>
     <w:lsdException w:name="Table Grid" w:uiPriority="39"/>
+    <w:lsdException w:name="Table Theme" w:semiHidden="1" w:unhideWhenUsed="1"/>
     <w:lsdException w:name="Placeholder Text" w:semiHidden="1"/>
     <w:lsdException w:name="No Spacing" w:uiPriority="1" w:qFormat="1"/>
     <w:lsdException w:name="Light Shading" w:uiPriority="60"/>
@@ -2146,6 +2416,29 @@
     <w:rsid w:val="009C4729"/>
     <w:rPr>
       <w:color w:val="5A5A5A" w:themeColor="text1" w:themeTint="A5"/>
+    </w:rPr>
+  </w:style>
+  <w:style w:type="character" w:styleId="Collegamentoipertestuale">
+    <w:name w:val="Hyperlink"/>
+    <w:basedOn w:val="Carpredefinitoparagrafo"/>
+    <w:uiPriority w:val="99"/>
+    <w:unhideWhenUsed/>
+    <w:rsid w:val="00555267"/>
+    <w:rPr>
+      <w:color w:val="0563C1" w:themeColor="hyperlink"/>
+      <w:u w:val="single"/>
+    </w:rPr>
+  </w:style>
+  <w:style w:type="character" w:styleId="Menzionenonrisolta">
+    <w:name w:val="Unresolved Mention"/>
+    <w:basedOn w:val="Carpredefinitoparagrafo"/>
+    <w:uiPriority w:val="99"/>
+    <w:semiHidden/>
+    <w:unhideWhenUsed/>
+    <w:rsid w:val="00555267"/>
+    <w:rPr>
+      <w:color w:val="605E5C"/>
+      <w:shd w:val="clear" w:color="auto" w:fill="E1DFDD"/>
     </w:rPr>
   </w:style>
 </w:styles>

</xml_diff>

<commit_message>
Updated on the instructions
</commit_message>
<xml_diff>
--- a/Reaction time recording application Installation and use instruction.docx
+++ b/Reaction time recording application Installation and use instruction.docx
@@ -707,7 +707,34 @@
         <w:rPr>
           <w:lang w:val="en-US"/>
         </w:rPr>
-        <w:t>. Pause it.</w:t>
+        <w:t xml:space="preserve"> (lecture held in Italian) or</w:t>
+      </w:r>
+      <w:r>
+        <w:rPr>
+          <w:lang w:val="en-US"/>
+        </w:rPr>
+        <w:t xml:space="preserve"> </w:t>
+      </w:r>
+      <w:hyperlink r:id="rId16" w:history="1">
+        <w:r>
+          <w:rPr>
+            <w:rStyle w:val="Collegamentoipertestuale"/>
+            <w:lang w:val="en-US"/>
+          </w:rPr>
+          <w:t>https://www.youtube.com/watch?v=RiI7oF2fBJQ</w:t>
+        </w:r>
+      </w:hyperlink>
+      <w:r>
+        <w:rPr>
+          <w:lang w:val="en-US"/>
+        </w:rPr>
+        <w:t xml:space="preserve"> (lecture held in English).</w:t>
+      </w:r>
+      <w:r>
+        <w:rPr>
+          <w:lang w:val="en-US"/>
+        </w:rPr>
+        <w:t xml:space="preserve"> Pause it.</w:t>
       </w:r>
     </w:p>
     <w:p>
@@ -857,142 +884,6 @@
             <wp:extent cx="1270000" cy="1270000"/>
             <wp:effectExtent l="0" t="0" r="0" b="0"/>
             <wp:docPr id="8" name="Immagine 8"/>
-            <wp:cNvGraphicFramePr>
-              <a:graphicFrameLocks xmlns:a="http://schemas.openxmlformats.org/drawingml/2006/main" noChangeAspect="1"/>
-            </wp:cNvGraphicFramePr>
-            <a:graphic xmlns:a="http://schemas.openxmlformats.org/drawingml/2006/main">
-              <a:graphicData uri="http://schemas.openxmlformats.org/drawingml/2006/picture">
-                <pic:pic xmlns:pic="http://schemas.openxmlformats.org/drawingml/2006/picture">
-                  <pic:nvPicPr>
-                    <pic:cNvPr id="1" name=""/>
-                    <pic:cNvPicPr/>
-                  </pic:nvPicPr>
-                  <pic:blipFill>
-                    <a:blip r:embed="rId16"/>
-                    <a:stretch>
-                      <a:fillRect/>
-                    </a:stretch>
-                  </pic:blipFill>
-                  <pic:spPr>
-                    <a:xfrm>
-                      <a:off x="0" y="0"/>
-                      <a:ext cx="1270000" cy="1270000"/>
-                    </a:xfrm>
-                    <a:prstGeom prst="rect">
-                      <a:avLst/>
-                    </a:prstGeom>
-                  </pic:spPr>
-                </pic:pic>
-              </a:graphicData>
-            </a:graphic>
-          </wp:inline>
-        </w:drawing>
-      </w:r>
-    </w:p>
-    <w:p>
-      <w:pPr>
-        <w:rPr>
-          <w:lang w:val="en-US"/>
-        </w:rPr>
-      </w:pPr>
-      <w:r>
-        <w:rPr>
-          <w:lang w:val="en-US"/>
-        </w:rPr>
-        <w:t>6</w:t>
-      </w:r>
-      <w:r>
-        <w:rPr>
-          <w:lang w:val="en-US"/>
-        </w:rPr>
-        <w:t xml:space="preserve">. </w:t>
-      </w:r>
-      <w:r>
-        <w:rPr>
-          <w:lang w:val="en-US"/>
-        </w:rPr>
-        <w:t xml:space="preserve">It will ask you </w:t>
-      </w:r>
-      <w:proofErr w:type="spellStart"/>
-      <w:r>
-        <w:rPr>
-          <w:lang w:val="en-US"/>
-        </w:rPr>
-        <w:t>where</w:t>
-      </w:r>
-      <w:proofErr w:type="spellEnd"/>
-      <w:r>
-        <w:rPr>
-          <w:lang w:val="en-US"/>
-        </w:rPr>
-        <w:t xml:space="preserve"> to save the log file to be provided alongside the video</w:t>
-      </w:r>
-      <w:r>
-        <w:rPr>
-          <w:lang w:val="en-US"/>
-        </w:rPr>
-        <w:t xml:space="preserve"> </w:t>
-      </w:r>
-      <w:r>
-        <w:rPr>
-          <w:lang w:val="en-US"/>
-        </w:rPr>
-        <w:t>recording</w:t>
-      </w:r>
-      <w:r>
-        <w:rPr>
-          <w:lang w:val="en-US"/>
-        </w:rPr>
-        <w:t>.</w:t>
-      </w:r>
-    </w:p>
-    <w:p>
-      <w:pPr>
-        <w:rPr>
-          <w:lang w:val="en-US"/>
-        </w:rPr>
-      </w:pPr>
-      <w:r>
-        <w:rPr>
-          <w:lang w:val="en-US"/>
-        </w:rPr>
-        <w:t xml:space="preserve">If it works properly, the windows show a blinking </w:t>
-      </w:r>
-      <w:r>
-        <w:rPr>
-          <w:lang w:val="en-US"/>
-        </w:rPr>
-        <w:t>hour</w:t>
-      </w:r>
-      <w:r>
-        <w:rPr>
-          <w:lang w:val="en-US"/>
-        </w:rPr>
-        <w:t>glass</w:t>
-      </w:r>
-      <w:r>
-        <w:rPr>
-          <w:lang w:val="en-US"/>
-        </w:rPr>
-        <w:t>.</w:t>
-      </w:r>
-    </w:p>
-    <w:p>
-      <w:pPr>
-        <w:rPr>
-          <w:lang w:val="en-US"/>
-        </w:rPr>
-      </w:pPr>
-      <w:r>
-        <w:rPr>
-          <w:noProof/>
-          <w:lang w:val="en-US"/>
-        </w:rPr>
-        <w:drawing>
-          <wp:inline distT="0" distB="0" distL="0" distR="0" wp14:anchorId="22E05869" wp14:editId="13AC6EF7">
-            <wp:extent cx="1270000" cy="1270000"/>
-            <wp:effectExtent l="0" t="0" r="0" b="0"/>
-            <wp:docPr id="10" name="Immagine 10"/>
             <wp:cNvGraphicFramePr>
               <a:graphicFrameLocks xmlns:a="http://schemas.openxmlformats.org/drawingml/2006/main" noChangeAspect="1"/>
             </wp:cNvGraphicFramePr>
@@ -1035,6 +926,142 @@
         <w:rPr>
           <w:lang w:val="en-US"/>
         </w:rPr>
+        <w:t>6</w:t>
+      </w:r>
+      <w:r>
+        <w:rPr>
+          <w:lang w:val="en-US"/>
+        </w:rPr>
+        <w:t xml:space="preserve">. </w:t>
+      </w:r>
+      <w:r>
+        <w:rPr>
+          <w:lang w:val="en-US"/>
+        </w:rPr>
+        <w:t xml:space="preserve">It will ask you </w:t>
+      </w:r>
+      <w:proofErr w:type="spellStart"/>
+      <w:r>
+        <w:rPr>
+          <w:lang w:val="en-US"/>
+        </w:rPr>
+        <w:t>where</w:t>
+      </w:r>
+      <w:proofErr w:type="spellEnd"/>
+      <w:r>
+        <w:rPr>
+          <w:lang w:val="en-US"/>
+        </w:rPr>
+        <w:t xml:space="preserve"> to save the log file to be provided alongside the video</w:t>
+      </w:r>
+      <w:r>
+        <w:rPr>
+          <w:lang w:val="en-US"/>
+        </w:rPr>
+        <w:t xml:space="preserve"> </w:t>
+      </w:r>
+      <w:r>
+        <w:rPr>
+          <w:lang w:val="en-US"/>
+        </w:rPr>
+        <w:t>recording</w:t>
+      </w:r>
+      <w:r>
+        <w:rPr>
+          <w:lang w:val="en-US"/>
+        </w:rPr>
+        <w:t>.</w:t>
+      </w:r>
+    </w:p>
+    <w:p>
+      <w:pPr>
+        <w:rPr>
+          <w:lang w:val="en-US"/>
+        </w:rPr>
+      </w:pPr>
+      <w:r>
+        <w:rPr>
+          <w:lang w:val="en-US"/>
+        </w:rPr>
+        <w:t xml:space="preserve">If it works properly, the windows show a blinking </w:t>
+      </w:r>
+      <w:r>
+        <w:rPr>
+          <w:lang w:val="en-US"/>
+        </w:rPr>
+        <w:t>hour</w:t>
+      </w:r>
+      <w:r>
+        <w:rPr>
+          <w:lang w:val="en-US"/>
+        </w:rPr>
+        <w:t>glass</w:t>
+      </w:r>
+      <w:r>
+        <w:rPr>
+          <w:lang w:val="en-US"/>
+        </w:rPr>
+        <w:t>.</w:t>
+      </w:r>
+    </w:p>
+    <w:p>
+      <w:pPr>
+        <w:rPr>
+          <w:lang w:val="en-US"/>
+        </w:rPr>
+      </w:pPr>
+      <w:r>
+        <w:rPr>
+          <w:noProof/>
+          <w:lang w:val="en-US"/>
+        </w:rPr>
+        <w:drawing>
+          <wp:inline distT="0" distB="0" distL="0" distR="0" wp14:anchorId="22E05869" wp14:editId="13AC6EF7">
+            <wp:extent cx="1270000" cy="1270000"/>
+            <wp:effectExtent l="0" t="0" r="0" b="0"/>
+            <wp:docPr id="10" name="Immagine 10"/>
+            <wp:cNvGraphicFramePr>
+              <a:graphicFrameLocks xmlns:a="http://schemas.openxmlformats.org/drawingml/2006/main" noChangeAspect="1"/>
+            </wp:cNvGraphicFramePr>
+            <a:graphic xmlns:a="http://schemas.openxmlformats.org/drawingml/2006/main">
+              <a:graphicData uri="http://schemas.openxmlformats.org/drawingml/2006/picture">
+                <pic:pic xmlns:pic="http://schemas.openxmlformats.org/drawingml/2006/picture">
+                  <pic:nvPicPr>
+                    <pic:cNvPr id="1" name=""/>
+                    <pic:cNvPicPr/>
+                  </pic:nvPicPr>
+                  <pic:blipFill>
+                    <a:blip r:embed="rId18"/>
+                    <a:stretch>
+                      <a:fillRect/>
+                    </a:stretch>
+                  </pic:blipFill>
+                  <pic:spPr>
+                    <a:xfrm>
+                      <a:off x="0" y="0"/>
+                      <a:ext cx="1270000" cy="1270000"/>
+                    </a:xfrm>
+                    <a:prstGeom prst="rect">
+                      <a:avLst/>
+                    </a:prstGeom>
+                  </pic:spPr>
+                </pic:pic>
+              </a:graphicData>
+            </a:graphic>
+          </wp:inline>
+        </w:drawing>
+      </w:r>
+    </w:p>
+    <w:p>
+      <w:pPr>
+        <w:rPr>
+          <w:lang w:val="en-US"/>
+        </w:rPr>
+      </w:pPr>
+      <w:r>
+        <w:rPr>
+          <w:lang w:val="en-US"/>
+        </w:rPr>
         <w:t>7</w:t>
       </w:r>
       <w:r>
@@ -1102,13 +1129,7 @@
         <w:rPr>
           <w:lang w:val="en-US"/>
         </w:rPr>
-        <w:t xml:space="preserve"> </w:t>
-      </w:r>
-      <w:r>
-        <w:rPr>
-          <w:lang w:val="en-US"/>
-        </w:rPr>
-        <w:t>on the smartphone provided by us.</w:t>
+        <w:t xml:space="preserve"> on the smartphone provided by us.</w:t>
       </w:r>
     </w:p>
     <w:p>
@@ -1176,7 +1197,7 @@
                     <pic:cNvPicPr/>
                   </pic:nvPicPr>
                   <pic:blipFill>
-                    <a:blip r:embed="rId18"/>
+                    <a:blip r:embed="rId19"/>
                     <a:stretch>
                       <a:fillRect/>
                     </a:stretch>

</xml_diff>